<commit_message>
finished CA1 refernces and architecture comparision
</commit_message>
<xml_diff>
--- a/CA1/A00325259 Assignment 1 Option 1.docx
+++ b/CA1/A00325259 Assignment 1 Option 1.docx
@@ -172,6 +172,15 @@
     </w:p>
     <w:sdt>
       <w:sdtPr>
+        <w:rPr>
+          <w:rFonts w:asciiTheme="minorHAnsi" w:eastAsiaTheme="minorHAnsi" w:hAnsiTheme="minorHAnsi" w:cstheme="minorBidi"/>
+          <w:color w:val="auto"/>
+          <w:kern w:val="2"/>
+          <w:sz w:val="24"/>
+          <w:szCs w:val="24"/>
+          <w:lang w:val="en-GB"/>
+          <w14:ligatures w14:val="standardContextual"/>
+        </w:rPr>
         <w:id w:val="423222362"/>
         <w:docPartObj>
           <w:docPartGallery w:val="Table of Contents"/>
@@ -180,16 +189,9 @@
       </w:sdtPr>
       <w:sdtEndPr>
         <w:rPr>
-          <w:rFonts w:asciiTheme="minorHAnsi" w:eastAsiaTheme="minorHAnsi" w:hAnsiTheme="minorHAnsi" w:cstheme="minorBidi"/>
           <w:b/>
           <w:bCs/>
           <w:noProof/>
-          <w:color w:val="auto"/>
-          <w:kern w:val="2"/>
-          <w:sz w:val="24"/>
-          <w:szCs w:val="24"/>
-          <w:lang w:val="en-GB"/>
-          <w14:ligatures w14:val="standardContextual"/>
         </w:rPr>
       </w:sdtEndPr>
       <w:sdtContent>
@@ -1459,7 +1461,7 @@
                 <w:noProof/>
                 <w:webHidden/>
               </w:rPr>
-              <w:t>6</w:t>
+              <w:t>7</w:t>
             </w:r>
             <w:r>
               <w:rPr>
@@ -1545,7 +1547,7 @@
                 <w:noProof/>
                 <w:webHidden/>
               </w:rPr>
-              <w:t>6</w:t>
+              <w:t>7</w:t>
             </w:r>
             <w:r>
               <w:rPr>
@@ -1615,7 +1617,7 @@
                 <w:noProof/>
                 <w:webHidden/>
               </w:rPr>
-              <w:t>6</w:t>
+              <w:t>7</w:t>
             </w:r>
             <w:r>
               <w:rPr>
@@ -1685,7 +1687,7 @@
                 <w:noProof/>
                 <w:webHidden/>
               </w:rPr>
-              <w:t>6</w:t>
+              <w:t>7</w:t>
             </w:r>
             <w:r>
               <w:rPr>
@@ -1755,7 +1757,7 @@
                 <w:noProof/>
                 <w:webHidden/>
               </w:rPr>
-              <w:t>6</w:t>
+              <w:t>7</w:t>
             </w:r>
             <w:r>
               <w:rPr>
@@ -1825,7 +1827,7 @@
                 <w:noProof/>
                 <w:webHidden/>
               </w:rPr>
-              <w:t>6</w:t>
+              <w:t>7</w:t>
             </w:r>
             <w:r>
               <w:rPr>
@@ -2261,7 +2263,7 @@
                 <w:noProof/>
                 <w:webHidden/>
               </w:rPr>
-              <w:t>7</w:t>
+              <w:t>8</w:t>
             </w:r>
             <w:r>
               <w:rPr>
@@ -2331,7 +2333,7 @@
                 <w:noProof/>
                 <w:webHidden/>
               </w:rPr>
-              <w:t>7</w:t>
+              <w:t>8</w:t>
             </w:r>
             <w:r>
               <w:rPr>
@@ -2541,7 +2543,7 @@
                 <w:noProof/>
                 <w:webHidden/>
               </w:rPr>
-              <w:t>8</w:t>
+              <w:t>9</w:t>
             </w:r>
             <w:r>
               <w:rPr>
@@ -2611,7 +2613,7 @@
                 <w:noProof/>
                 <w:webHidden/>
               </w:rPr>
-              <w:t>8</w:t>
+              <w:t>9</w:t>
             </w:r>
             <w:r>
               <w:rPr>
@@ -2681,7 +2683,7 @@
                 <w:noProof/>
                 <w:webHidden/>
               </w:rPr>
-              <w:t>8</w:t>
+              <w:t>9</w:t>
             </w:r>
             <w:r>
               <w:rPr>
@@ -2751,7 +2753,7 @@
                 <w:noProof/>
                 <w:webHidden/>
               </w:rPr>
-              <w:t>8</w:t>
+              <w:t>9</w:t>
             </w:r>
             <w:r>
               <w:rPr>
@@ -2821,7 +2823,7 @@
                 <w:noProof/>
                 <w:webHidden/>
               </w:rPr>
-              <w:t>8</w:t>
+              <w:t>9</w:t>
             </w:r>
             <w:r>
               <w:rPr>
@@ -2891,7 +2893,7 @@
                 <w:noProof/>
                 <w:webHidden/>
               </w:rPr>
-              <w:t>8</w:t>
+              <w:t>9</w:t>
             </w:r>
             <w:r>
               <w:rPr>
@@ -2961,7 +2963,7 @@
                 <w:noProof/>
                 <w:webHidden/>
               </w:rPr>
-              <w:t>8</w:t>
+              <w:t>9</w:t>
             </w:r>
             <w:r>
               <w:rPr>
@@ -3171,7 +3173,7 @@
                 <w:noProof/>
                 <w:webHidden/>
               </w:rPr>
-              <w:t>9</w:t>
+              <w:t>10</w:t>
             </w:r>
             <w:r>
               <w:rPr>
@@ -3241,7 +3243,7 @@
                 <w:noProof/>
                 <w:webHidden/>
               </w:rPr>
-              <w:t>9</w:t>
+              <w:t>10</w:t>
             </w:r>
             <w:r>
               <w:rPr>
@@ -3288,9 +3290,7 @@
       </w:r>
     </w:p>
     <w:p>
-      <w:r>
-        <w:t xml:space="preserve">First up is </w:t>
-      </w:r>
+      <w:proofErr w:type="spellStart"/>
       <w:r>
         <w:rPr>
           <w:b/>
@@ -3298,6 +3298,7 @@
         </w:rPr>
         <w:t>MuZero</w:t>
       </w:r>
+      <w:proofErr w:type="spellEnd"/>
       <w:r>
         <w:t xml:space="preserve"> </w:t>
       </w:r>
@@ -3305,7 +3306,7 @@
         <w:t>-</w:t>
       </w:r>
       <w:r>
-        <w:t xml:space="preserve"> it figures out how to play games like chess and </w:t>
+        <w:t xml:space="preserve"> figures out how to play games like chess and </w:t>
       </w:r>
       <w:proofErr w:type="gramStart"/>
       <w:r>
@@ -3313,66 +3314,38 @@
       </w:r>
       <w:proofErr w:type="gramEnd"/>
       <w:r>
-        <w:t xml:space="preserve"> without even knowing the rules, by learning a model of the game and planning using that. Then there’s </w:t>
-      </w:r>
+        <w:t xml:space="preserve"> without even knowing the rules, by learning a model of the game and planning using that. </w:t>
+      </w:r>
+    </w:p>
+    <w:p>
+      <w:proofErr w:type="spellStart"/>
       <w:r>
         <w:rPr>
           <w:b/>
           <w:bCs/>
         </w:rPr>
-        <w:t>EfficientZero V2</w:t>
-      </w:r>
-      <w:r>
-        <w:t xml:space="preserve">, which builds on similar ideas but makes it work with less data, and in both visual and low-dimensional control tasks. The third one, </w:t>
-      </w:r>
+        <w:t>EfficientZero</w:t>
+      </w:r>
+      <w:proofErr w:type="spellEnd"/>
       <w:r>
         <w:rPr>
           <w:b/>
           <w:bCs/>
         </w:rPr>
-        <w:t>Temporal Difference</w:t>
-      </w:r>
+        <w:t xml:space="preserve"> V2</w:t>
+      </w:r>
+      <w:r>
+        <w:t xml:space="preserve">, which builds on similar ideas but makes it work with less data, and in both visual and low-dimensional control tasks. </w:t>
+      </w:r>
+    </w:p>
+    <w:p>
+      <w:proofErr w:type="gramStart"/>
       <w:r>
         <w:rPr>
           <w:b/>
           <w:bCs/>
         </w:rPr>
-        <w:t xml:space="preserve"> V</w:t>
-      </w:r>
-      <w:r>
-        <w:rPr>
-          <w:b/>
-          <w:bCs/>
-        </w:rPr>
-        <w:t>ariational</w:t>
-      </w:r>
-      <w:r>
-        <w:rPr>
-          <w:b/>
-          <w:bCs/>
-        </w:rPr>
-        <w:t xml:space="preserve"> A</w:t>
-      </w:r>
-      <w:r>
-        <w:rPr>
-          <w:b/>
-          <w:bCs/>
-        </w:rPr>
-        <w:t>uto</w:t>
-      </w:r>
-      <w:r>
-        <w:rPr>
-          <w:b/>
-          <w:bCs/>
-        </w:rPr>
-        <w:t>-E</w:t>
-      </w:r>
-      <w:r>
-        <w:rPr>
-          <w:b/>
-          <w:bCs/>
-        </w:rPr>
-        <w:t>ncoder</w:t>
+        <w:t>Temporal Difference Variational Auto-Encoder</w:t>
       </w:r>
       <w:r>
         <w:t xml:space="preserve"> (</w:t>
@@ -3388,170 +3361,235 @@
         <w:t>)</w:t>
       </w:r>
       <w:r>
-        <w:t>, is a bit different. It tries to build an internal belief about the world and predict future states by skipping steps, which helps in environments where you can’t always see everything.</w:t>
-      </w:r>
-    </w:p>
-    <w:p>
-      <w:r>
-        <w:t xml:space="preserve">What I’m focusing on here is how these networks are put together </w:t>
+        <w:t>,</w:t>
+      </w:r>
+      <w:proofErr w:type="gramEnd"/>
+      <w:r>
+        <w:t xml:space="preserve"> is a bit different. It tries to build an internal belief about the world and predict future states by skipping steps, which helps in environments where you can’t always see everything.</w:t>
+      </w:r>
+    </w:p>
+    <w:p>
+      <w:pPr>
+        <w:pStyle w:val="Heading2"/>
+      </w:pPr>
+      <w:bookmarkStart w:id="1" w:name="_Toc197514235"/>
+      <w:r>
+        <w:t>Reinforcement learning</w:t>
+      </w:r>
+      <w:bookmarkEnd w:id="1"/>
+    </w:p>
+    <w:p>
+      <w:r>
+        <w:t>Reinforcement learning (RL) is a type of machine learning where an agent learns how to make decisions by interacting with its environment. The agent takes actions and receives feedback in the form of rewards or penalties, and its goal is to maximize the total reward over time. What makes RL interesting is that it allows machines to learn autonomously, figuring out what works and what doesn't through trial and error, much like how humans or animals learn by doing.</w:t>
+      </w:r>
+    </w:p>
+    <w:p>
+      <w:r>
+        <w:lastRenderedPageBreak/>
+        <w:t xml:space="preserve">When it comes to Game AI, RL is particularly powerful. Games are an ideal test bed for RL because they provide a controlled environment with clear rules and immediate feedback, which makes it easier to track progress. Game AI, like the bots that play chess, Go, or even </w:t>
+      </w:r>
+      <w:r>
+        <w:t>Grand Theft Auto</w:t>
+      </w:r>
+      <w:r>
+        <w:t>, is essentially about solving a set of problems within a defined space. This makes it a simplification of real-world situations, where the environment may be less predictable, and the stakes higher.</w:t>
+      </w:r>
+    </w:p>
+    <w:p>
+      <w:pPr>
+        <w:pStyle w:val="Heading2"/>
+      </w:pPr>
+      <w:bookmarkStart w:id="2" w:name="_Toc197514236"/>
+      <w:r>
+        <w:t>Why I picked Game AI</w:t>
+      </w:r>
+      <w:bookmarkEnd w:id="2"/>
+    </w:p>
+    <w:p>
+      <w:r>
+        <w:t xml:space="preserve">In a way, games can be viewed as a simplified version of real life. Just like how real-life problems like driving a car or managing a drone are complex, games provide </w:t>
+      </w:r>
+      <w:proofErr w:type="gramStart"/>
+      <w:r>
+        <w:t>an</w:t>
+      </w:r>
+      <w:proofErr w:type="gramEnd"/>
+      <w:r>
+        <w:t xml:space="preserve"> </w:t>
+      </w:r>
+      <w:r>
+        <w:t>simplification</w:t>
+      </w:r>
+      <w:r>
+        <w:t xml:space="preserve"> where the AI can experiment, fail and improve without any </w:t>
+      </w:r>
+      <w:proofErr w:type="gramStart"/>
+      <w:r>
+        <w:t>real</w:t>
+      </w:r>
+      <w:r>
+        <w:t xml:space="preserve"> </w:t>
+      </w:r>
+      <w:r>
+        <w:t>world</w:t>
+      </w:r>
+      <w:proofErr w:type="gramEnd"/>
+      <w:r>
+        <w:t xml:space="preserve"> consequences. For example, self-driving cars can be trained first in a simulated environment before they’re allowed to interact with real traffic. It’s the same approach for complex systems like helicopter controls or robotic arms. By learning in a simulation, the AI can safely build up experience before facing the chao</w:t>
+      </w:r>
+      <w:r>
+        <w:t>s</w:t>
+      </w:r>
+      <w:r>
+        <w:t xml:space="preserve"> of the real world.</w:t>
+      </w:r>
+    </w:p>
+    <w:p>
+      <w:pPr>
+        <w:pStyle w:val="Heading1"/>
+      </w:pPr>
+      <w:bookmarkStart w:id="3" w:name="_Toc197514237"/>
+      <w:r>
+        <w:t>Architecture 1: MuZero</w:t>
+      </w:r>
+      <w:bookmarkEnd w:id="3"/>
+    </w:p>
+    <w:p>
+      <w:pPr>
+        <w:pStyle w:val="Heading2"/>
+      </w:pPr>
+      <w:bookmarkStart w:id="4" w:name="_Toc197514238"/>
+      <w:r>
+        <w:t>Concise Overview</w:t>
+      </w:r>
+      <w:bookmarkEnd w:id="4"/>
+    </w:p>
+    <w:p>
+      <w:r>
+        <w:t xml:space="preserve">MuZero is a model-based reinforcement learning method that was built to achieve superhuman performance in a wide variety of domains, ranging from video games like Atari to strategy games like chess, shogi, and </w:t>
+      </w:r>
+      <w:proofErr w:type="gramStart"/>
+      <w:r>
+        <w:t>Go</w:t>
+      </w:r>
+      <w:proofErr w:type="gramEnd"/>
+      <w:r>
+        <w:t xml:space="preserve">. What makes </w:t>
+      </w:r>
+      <w:proofErr w:type="spellStart"/>
+      <w:r>
+        <w:t>MuZero</w:t>
+      </w:r>
+      <w:proofErr w:type="spellEnd"/>
+      <w:r>
+        <w:t xml:space="preserve"> stand out is</w:t>
+      </w:r>
+      <w:r>
+        <w:t xml:space="preserve"> </w:t>
+      </w:r>
+      <w:r>
+        <w:t>it doesn’t require knowledge of the environment’s dynamics (how the environment works, how actions lead to results). This makes it useful in real-world situations where the rules are either too complex or unknown, and it needs to figure things out as it goes.</w:t>
+      </w:r>
+    </w:p>
+    <w:p>
+      <w:pPr>
+        <w:pStyle w:val="Heading2"/>
+      </w:pPr>
+      <w:bookmarkStart w:id="5" w:name="_Toc197514239"/>
+      <w:r>
+        <w:t>Key Contributions and innovations</w:t>
+      </w:r>
+      <w:bookmarkEnd w:id="5"/>
+    </w:p>
+    <w:p>
+      <w:pPr>
+        <w:pStyle w:val="Heading3"/>
+      </w:pPr>
+      <w:bookmarkStart w:id="6" w:name="_Toc197514240"/>
+      <w:r>
+        <w:t>Learned Model</w:t>
+      </w:r>
+      <w:bookmarkEnd w:id="6"/>
+    </w:p>
+    <w:p>
+      <w:r>
+        <w:t xml:space="preserve">MuZero is </w:t>
+      </w:r>
+      <w:proofErr w:type="gramStart"/>
+      <w:r>
+        <w:t>pretty unique</w:t>
+      </w:r>
+      <w:proofErr w:type="gramEnd"/>
+      <w:r>
+        <w:t xml:space="preserve"> because it combines tree-based search with a model that learns to predict the future. Instead of relying on pre-set game rules or simulations, it learns how to predict things like the reward, the policy (what action to take), and the value (how good a state is). This allows the system to plan and make decisions.</w:t>
+      </w:r>
+    </w:p>
+    <w:p>
+      <w:r>
+        <w:t xml:space="preserve">This is </w:t>
+      </w:r>
+      <w:proofErr w:type="gramStart"/>
+      <w:r>
+        <w:t>similar to</w:t>
+      </w:r>
+      <w:proofErr w:type="gramEnd"/>
+      <w:r>
+        <w:t xml:space="preserve"> how stockfish (popular chess engine) works. Stockfish uses a tree-based search, optimized using alpha-beta pruning, with some evaluation function, which, if I’m not mistaken doesn’t use Deep Learning but just chess theory.</w:t>
+      </w:r>
+    </w:p>
+    <w:p>
+      <w:r>
+        <w:t xml:space="preserve">In terms of architecture, </w:t>
+      </w:r>
+      <w:proofErr w:type="spellStart"/>
+      <w:r>
+        <w:t>MuZero</w:t>
+      </w:r>
+      <w:proofErr w:type="spellEnd"/>
+      <w:r>
+        <w:t xml:space="preserve"> is built from three connected networks: the representation function (which encodes the observation history into a hidden state), the </w:t>
+      </w:r>
+      <w:r>
+        <w:lastRenderedPageBreak/>
+        <w:t xml:space="preserve">dynamics function (which predicts the next state and reward given an action), and the prediction function (which outputs the policy and value). These modules are feedforward in </w:t>
+      </w:r>
+      <w:proofErr w:type="gramStart"/>
+      <w:r>
+        <w:t>nature, and</w:t>
+      </w:r>
+      <w:proofErr w:type="gramEnd"/>
+      <w:r>
+        <w:t xml:space="preserve"> typically include residual connections to help with stability. Activation functions like ReLU are commonly used. </w:t>
+      </w:r>
+      <w:proofErr w:type="spellStart"/>
+      <w:r>
+        <w:t>MuZero</w:t>
+      </w:r>
+      <w:proofErr w:type="spellEnd"/>
+      <w:r>
+        <w:t xml:space="preserve"> is trained using gradient-based optimization (usually Adam), with losses computed from differences between its predictions and actual outcomes across simulated search paths. The real strength of the system comes from combining this learned model with Monte Carlo Tree Search (MCTS)</w:t>
       </w:r>
       <w:r>
         <w:t>-</w:t>
       </w:r>
       <w:r>
-        <w:t xml:space="preserve"> the layers, how info flows through, how they learn and what </w:t>
-      </w:r>
-      <w:r>
-        <w:t>trade-offs</w:t>
-      </w:r>
-      <w:r>
-        <w:t xml:space="preserve"> each one </w:t>
-      </w:r>
-      <w:r>
-        <w:t>has</w:t>
-      </w:r>
-      <w:r>
-        <w:t>.</w:t>
-      </w:r>
-    </w:p>
-    <w:p/>
-    <w:p>
-      <w:pPr>
-        <w:pStyle w:val="Heading2"/>
-      </w:pPr>
-      <w:bookmarkStart w:id="1" w:name="_Toc197514235"/>
-      <w:r>
-        <w:t>Reinforcement learning</w:t>
-      </w:r>
-      <w:bookmarkEnd w:id="1"/>
-    </w:p>
-    <w:p>
-      <w:r>
-        <w:t xml:space="preserve">Reinforcement learning (RL) is a type of machine learning where an agent learns how to make decisions by interacting with its environment. The agent takes actions and receives feedback in the form of rewards or penalties, and its goal is to maximize the </w:t>
-      </w:r>
-      <w:r>
-        <w:lastRenderedPageBreak/>
-        <w:t>total reward over time. What makes RL interesting is that it allows machines to learn autonomously, figuring out what works and what doesn't through trial and error, much like how humans or animals learn by doing.</w:t>
-      </w:r>
-    </w:p>
-    <w:p>
-      <w:r>
-        <w:t xml:space="preserve">When it comes to Game AI, RL is particularly powerful. Games are an ideal test bed for RL because they provide a controlled environment with clear rules and immediate feedback, which makes it easier to track progress. Game AI, like the bots that play chess, Go, or even </w:t>
-      </w:r>
-      <w:r>
-        <w:t>Grand Theft Auto</w:t>
-      </w:r>
-      <w:r>
-        <w:t>, is essentially about solving a set of problems within a defined space. This makes it a simplification of real-world situations, where the environment may be less predictable, and the stakes higher.</w:t>
-      </w:r>
-    </w:p>
-    <w:p>
-      <w:pPr>
-        <w:pStyle w:val="Heading2"/>
-      </w:pPr>
-      <w:bookmarkStart w:id="2" w:name="_Toc197514236"/>
-      <w:r>
-        <w:t>Why I picked Game AI</w:t>
-      </w:r>
-      <w:bookmarkEnd w:id="2"/>
-    </w:p>
-    <w:p>
-      <w:r>
-        <w:t xml:space="preserve">In a way, games can be viewed as a simplified version of real life. Just like how real-life problems like driving a car or managing a drone are complex, games provide </w:t>
+        <w:t xml:space="preserve">this lets it plan out moves several steps ahead, </w:t>
       </w:r>
       <w:proofErr w:type="gramStart"/>
       <w:r>
-        <w:t>an</w:t>
+        <w:t>similar to</w:t>
       </w:r>
       <w:proofErr w:type="gramEnd"/>
       <w:r>
-        <w:t xml:space="preserve"> </w:t>
-      </w:r>
-      <w:r>
-        <w:t>simplification</w:t>
-      </w:r>
-      <w:r>
-        <w:t xml:space="preserve"> where the AI can experiment, fail, and improve without any real-world consequences. This is why Game AI is not just fun to work on, but it's also an interesting stepping stone toward tackling real-world problems. For example, self-driving cars can be trained first in a simulated environment before they’re allowed to interact with real traffic. It’s the same approach for complex systems like helicopter controls or robotic arms. By learning in a game-like simulation, the AI can safely build up experience before facing the more chaotic unpredictability of the real world.</w:t>
-      </w:r>
-    </w:p>
-    <w:p>
-      <w:pPr>
-        <w:pStyle w:val="Heading1"/>
-      </w:pPr>
-      <w:bookmarkStart w:id="3" w:name="_Toc197514237"/>
-      <w:r>
-        <w:t>Architecture 1: MuZero</w:t>
-      </w:r>
-      <w:bookmarkEnd w:id="3"/>
-    </w:p>
-    <w:p>
-      <w:pPr>
-        <w:pStyle w:val="Heading2"/>
-      </w:pPr>
-      <w:bookmarkStart w:id="4" w:name="_Toc197514238"/>
-      <w:r>
-        <w:t>Concise Overview</w:t>
-      </w:r>
-      <w:bookmarkEnd w:id="4"/>
-    </w:p>
-    <w:p>
-      <w:r>
-        <w:t xml:space="preserve">MuZero is a model-based reinforcement learning method that was built to achieve superhuman performance in a wide variety of domains, ranging from video games like Atari to strategy games like chess, shogi, and </w:t>
-      </w:r>
-      <w:proofErr w:type="gramStart"/>
-      <w:r>
-        <w:t>Go</w:t>
-      </w:r>
-      <w:proofErr w:type="gramEnd"/>
-      <w:r>
-        <w:t>. What makes MuZero stand out is that, unlike traditional reinforcement learning methods, it doesn’t require knowledge of the environment’s dynamics (how the environment works, how actions lead to results). This makes it useful in real-world situations where the rules are either too complex or unknown, and it needs to figure things out as it goes.</w:t>
-      </w:r>
-    </w:p>
-    <w:p>
-      <w:pPr>
-        <w:pStyle w:val="Heading2"/>
-      </w:pPr>
-      <w:bookmarkStart w:id="5" w:name="_Toc197514239"/>
-      <w:r>
-        <w:t>Key Contributions and innovations</w:t>
-      </w:r>
-      <w:bookmarkEnd w:id="5"/>
-    </w:p>
-    <w:p>
-      <w:pPr>
-        <w:pStyle w:val="Heading3"/>
-      </w:pPr>
-      <w:bookmarkStart w:id="6" w:name="_Toc197514240"/>
-      <w:r>
-        <w:t>Learned Model</w:t>
-      </w:r>
-      <w:bookmarkEnd w:id="6"/>
-    </w:p>
-    <w:p>
-      <w:r>
-        <w:t xml:space="preserve">MuZero is </w:t>
-      </w:r>
-      <w:proofErr w:type="gramStart"/>
-      <w:r>
-        <w:t>pretty unique</w:t>
-      </w:r>
-      <w:proofErr w:type="gramEnd"/>
-      <w:r>
-        <w:t xml:space="preserve"> because it combines tree-based search with a model that learns to predict the future. Instead of relying on pre-set game rules or simulations, it learns how to predict things like the reward, the policy (what action to take), and the value (how good a state is). This allows the system to plan and make decisions.</w:t>
-      </w:r>
-    </w:p>
-    <w:p>
-      <w:r>
-        <w:lastRenderedPageBreak/>
-        <w:t xml:space="preserve">This is </w:t>
-      </w:r>
-      <w:proofErr w:type="gramStart"/>
-      <w:r>
-        <w:t>similar to</w:t>
-      </w:r>
-      <w:proofErr w:type="gramEnd"/>
-      <w:r>
-        <w:t xml:space="preserve"> how stockfish (popular chess engine) works. Stockfish uses a tree-based search, optimized using alpha-beta pruning, with some evaluation function, which, if I’m not mistaken doesn’t use Deep Learning but just chess theory.</w:t>
+        <w:t xml:space="preserve"> how engines like Stockfish evaluate moves. The difference is that Stockfish uses hardcoded chess knowledge and alpha-beta pruning, whereas </w:t>
+      </w:r>
+      <w:proofErr w:type="spellStart"/>
+      <w:r>
+        <w:t>MuZero</w:t>
+      </w:r>
+      <w:proofErr w:type="spellEnd"/>
+      <w:r>
+        <w:t xml:space="preserve"> learns the patterns and strategy purely from data.</w:t>
       </w:r>
     </w:p>
     <w:p>
@@ -3691,6 +3729,7 @@
     </w:p>
     <w:p>
       <w:r>
+        <w:lastRenderedPageBreak/>
         <w:t>MuZero performs well in standard games like chess but also excels in visually complex environments like Atari games, making it one of the most versatile RL models out there.</w:t>
       </w:r>
     </w:p>
@@ -3731,7 +3770,6 @@
       </w:pPr>
       <w:bookmarkStart w:id="14" w:name="_Toc197514248"/>
       <w:r>
-        <w:lastRenderedPageBreak/>
         <w:t>Limitations</w:t>
       </w:r>
       <w:bookmarkEnd w:id="14"/>
@@ -3773,16 +3811,7 @@
       </w:pPr>
       <w:bookmarkStart w:id="15" w:name="_Toc197514249"/>
       <w:r>
-        <w:t xml:space="preserve">Architecture </w:t>
-      </w:r>
-      <w:r>
-        <w:t>2</w:t>
-      </w:r>
-      <w:r>
-        <w:t xml:space="preserve">: </w:t>
-      </w:r>
-      <w:r>
-        <w:t>EfficientZero v2</w:t>
+        <w:t>Architecture 2: EfficientZero v2</w:t>
       </w:r>
       <w:bookmarkEnd w:id="15"/>
     </w:p>
@@ -3804,7 +3833,25 @@
         <w:t xml:space="preserve">good </w:t>
       </w:r>
       <w:r>
-        <w:t xml:space="preserve">results even when you're limited in how much training data you’ve got, which makes it feel a bit more practical when you think about real-world uses, like robotics or physical systems where you can’t just </w:t>
+        <w:t xml:space="preserve">results even when you're limited in how much training data </w:t>
+      </w:r>
+      <w:r>
+        <w:t>you have</w:t>
+      </w:r>
+      <w:r>
+        <w:t>, which makes it feel a bit more practical when you think about real</w:t>
+      </w:r>
+      <w:r>
+        <w:t xml:space="preserve"> </w:t>
+      </w:r>
+      <w:r>
+        <w:t>world uses, like robot</w:t>
+      </w:r>
+      <w:r>
+        <w:t>s</w:t>
+      </w:r>
+      <w:r>
+        <w:t xml:space="preserve"> or physical systems where you can’t just </w:t>
       </w:r>
       <w:r>
         <w:t>repeat</w:t>
@@ -3820,11 +3867,74 @@
       </w:r>
     </w:p>
     <w:p>
+      <w:proofErr w:type="spellStart"/>
+      <w:r>
+        <w:t>EfficientZero</w:t>
+      </w:r>
+      <w:proofErr w:type="spellEnd"/>
+      <w:r>
+        <w:t xml:space="preserve"> V2’s architecture consists of three main networks: representation, dynamics, and prediction, </w:t>
+      </w:r>
+      <w:proofErr w:type="gramStart"/>
+      <w:r>
+        <w:t>similar to</w:t>
+      </w:r>
+      <w:proofErr w:type="gramEnd"/>
+      <w:r>
+        <w:t xml:space="preserve"> </w:t>
+      </w:r>
+      <w:proofErr w:type="spellStart"/>
+      <w:r>
+        <w:t>MuZero</w:t>
+      </w:r>
+      <w:proofErr w:type="spellEnd"/>
+      <w:r>
+        <w:t xml:space="preserve"> but optimi</w:t>
+      </w:r>
+      <w:r>
+        <w:t>s</w:t>
+      </w:r>
+      <w:r>
+        <w:t xml:space="preserve">ed for efficiency. It mainly uses convolutional layers to process visual inputs, combined with fully connected layers for non-visual data. The design employs residual connections to improve training stability and help deeper layers learn better. ReLU activation functions provide the necessary non-linearity throughout the model. For connectivity, it’s mostly feedforward with these skip connections to avoid vanishing gradients. </w:t>
+      </w:r>
+      <w:r>
+        <w:t xml:space="preserve">It has an </w:t>
+      </w:r>
+      <w:r>
+        <w:t xml:space="preserve">action embedding layer, which transforms complex or continuous actions into a latent space, allowing the model to handle more decision-making. The learning mechanism integrates a sampling-based search method for better exploration, and loss functions that </w:t>
+      </w:r>
+      <w:r>
+        <w:t xml:space="preserve">strike a </w:t>
+      </w:r>
+      <w:r>
+        <w:t xml:space="preserve">balance </w:t>
+      </w:r>
+      <w:r>
+        <w:t xml:space="preserve">between </w:t>
+      </w:r>
+      <w:r>
+        <w:t xml:space="preserve">accurate environment </w:t>
+      </w:r>
+      <w:r>
+        <w:t>modelling</w:t>
+      </w:r>
+      <w:r>
+        <w:t xml:space="preserve"> with efficient learning from fewer samples. Overall, the architecture is structured to maintain strong predictive power while minimi</w:t>
+      </w:r>
+      <w:r>
+        <w:t>s</w:t>
+      </w:r>
+      <w:r>
+        <w:t>ing data requirements.</w:t>
+      </w:r>
+    </w:p>
+    <w:p>
       <w:pPr>
         <w:pStyle w:val="Heading2"/>
       </w:pPr>
       <w:bookmarkStart w:id="17" w:name="_Toc197514251"/>
       <w:r>
+        <w:lastRenderedPageBreak/>
         <w:t>Key Contributions and innovations</w:t>
       </w:r>
       <w:bookmarkEnd w:id="17"/>
@@ -3945,13 +4055,7 @@
     </w:p>
     <w:p>
       <w:r>
-        <w:t xml:space="preserve">Across 20 tasks, it averaged 723.2. It also ran faster than TD-MPC2 which </w:t>
-      </w:r>
-      <w:r>
-        <w:t>is important for</w:t>
-      </w:r>
-      <w:r>
-        <w:t xml:space="preserve"> lag or resource usage.</w:t>
+        <w:t>Across 20 tasks, it averaged 723.2. It also ran faster than TD-MPC2 which is important for lag or resource usage.</w:t>
       </w:r>
     </w:p>
     <w:p>
@@ -3960,7 +4064,6 @@
       </w:pPr>
       <w:bookmarkStart w:id="24" w:name="_Toc197514258"/>
       <w:r>
-        <w:lastRenderedPageBreak/>
         <w:t>Vision Control</w:t>
       </w:r>
       <w:bookmarkEnd w:id="24"/>
@@ -4083,6 +4186,7 @@
           <w:i/>
           <w:iCs/>
         </w:rPr>
+        <w:lastRenderedPageBreak/>
         <w:t>Early Training Stages</w:t>
       </w:r>
       <w:r>
@@ -4101,16 +4205,7 @@
       </w:pPr>
       <w:bookmarkStart w:id="28" w:name="_Toc197514262"/>
       <w:r>
-        <w:t xml:space="preserve">Architecture </w:t>
-      </w:r>
-      <w:r>
-        <w:t>3</w:t>
-      </w:r>
-      <w:r>
-        <w:t xml:space="preserve">: </w:t>
-      </w:r>
-      <w:r>
-        <w:t>Temporal Difference Variational Auto-Encoder (</w:t>
+        <w:t>Architecture 3: Temporal Difference Variational Auto-Encoder (</w:t>
       </w:r>
       <w:r>
         <w:rPr>
@@ -4136,13 +4231,24 @@
     </w:p>
     <w:p>
       <w:r>
-        <w:t>TD-VAE is a type of model that tries to predict the future in a smart way by skipping over the in-between steps. It doesn’t just guess what’s coming next</w:t>
-      </w:r>
-      <w:r>
-        <w:t>-</w:t>
-      </w:r>
-      <w:r>
-        <w:t>it builds a memory that includes its uncertainty about what could happen. This is especially useful in environments where the agent doesn’t have access to all the information at once, like if parts of the world are hidden or things only become clear after a while. Instead of going frame by frame, it jumps ahead and makes educated predictions about what might happen in a few steps, based on what it’s seen so far.</w:t>
+        <w:t>TD-VAE is a type of model that tries to predict the future in a smart way by skipping over the in-between steps</w:t>
+      </w:r>
+      <w:r>
+        <w:t>. It</w:t>
+      </w:r>
+      <w:r>
+        <w:t xml:space="preserve"> builds a memory that includes its uncertainty about what could happen. This is especially useful in environments where the agent doesn’t have access to all the information at once, like if parts of the world are hidden or things only become clear after a while. Instead of going frame by frame, it jumps ahead and makes educated predictions about what might happen in a few steps, based on what it’s seen so far.</w:t>
+      </w:r>
+    </w:p>
+    <w:p>
+      <w:r>
+        <w:t>TD-VAE’s architecture is built around a few key components designed to handle this kind of temporal reasoning. It uses an encoder and decoder like a typical variational autoencoder, but here they operate on sequences of observations rather than single data points. The encoder compresses past observations into a latent state that captures both what’s known and the uncertainty about the future. The model then uses a transition network to predict how this latent state evolves over time, skipping intermediate steps instead of predicting every frame. Residual connections help maintain stable information flow through these layers. For activation functions, it mostly relies on standard nonlinearities like ReLU to keep things efficient. The learning mechanism combines temporal difference learning with variational inference, optimizing a loss that balances reconstructing future states and accurately model</w:t>
+      </w:r>
+      <w:r>
+        <w:t>l</w:t>
+      </w:r>
+      <w:r>
+        <w:t>ing uncertainty. Specialized modules like the transition network and the latent state sampler make TD-VAE unique, allowing it to predict multiple steps ahead while managing uncertainty in partially observed environments.</w:t>
       </w:r>
     </w:p>
     <w:p>
@@ -4324,10 +4430,7 @@
         <w:t>Efficient Learning</w:t>
       </w:r>
       <w:r>
-        <w:t xml:space="preserve"> -</w:t>
-      </w:r>
-      <w:r>
-        <w:t xml:space="preserve"> It learns good mental shortcuts. Instead of wasting time on visual details, it builds an internal state that’s lean and fast.</w:t>
+        <w:t xml:space="preserve"> - It learns good mental shortcuts. Instead of wasting time on visual details, it builds an internal state that’s lean and fast.</w:t>
       </w:r>
     </w:p>
     <w:p>
@@ -4341,10 +4444,7 @@
         <w:t>Temporal Abstraction</w:t>
       </w:r>
       <w:r>
-        <w:t xml:space="preserve"> - </w:t>
-      </w:r>
-      <w:r>
-        <w:t>The jumpy predictions help it plan faster and not get bogged down by irrelevant steps.</w:t>
+        <w:t xml:space="preserve"> - The jumpy predictions help it plan faster and not get bogged down by irrelevant steps.</w:t>
       </w:r>
     </w:p>
     <w:p>
@@ -4479,30 +4579,12 @@
     </w:p>
     <w:p>
       <w:r>
-        <w:t>All three models</w:t>
-      </w:r>
-      <w:r>
-        <w:t xml:space="preserve">; </w:t>
-      </w:r>
-      <w:r>
-        <w:t>MuZero, EfficientZero V2, and TD-VAE</w:t>
-      </w:r>
-      <w:r>
-        <w:t xml:space="preserve">, </w:t>
-      </w:r>
-      <w:r>
-        <w:t>focus on decision-making in complex environments, but they approach the problem differently depending on the goals.</w:t>
-      </w:r>
-    </w:p>
-    <w:p>
-      <w:r>
-        <w:t>MuZero stands out for its planning capabilities. It learns a model of the environment that doesn’t try to recreate the raw observations but instead focuses on what’s relevant</w:t>
-      </w:r>
-      <w:r>
-        <w:t>-</w:t>
-      </w:r>
-      <w:r>
-        <w:t xml:space="preserve">rewards, value estimates, and action policies. It uses this learned model inside a tree search to </w:t>
+        <w:t>All three models; MuZero, EfficientZero V2, and TD-VAE, focus on decision-making in complex environments, but they approach the problem differently depending on the goals.</w:t>
+      </w:r>
+    </w:p>
+    <w:p>
+      <w:r>
+        <w:t xml:space="preserve">MuZero stands out for its planning capabilities. It learns a model of the environment that doesn’t try to recreate the raw observations but instead focuses on what’s relevant-rewards, value estimates, and action policies. It uses this learned model inside a tree search to </w:t>
       </w:r>
       <w:proofErr w:type="gramStart"/>
       <w:r>
@@ -4510,19 +4592,7 @@
       </w:r>
       <w:proofErr w:type="gramEnd"/>
       <w:r>
-        <w:t xml:space="preserve">. One of </w:t>
-      </w:r>
-      <w:r>
-        <w:t xml:space="preserve">its most distinct </w:t>
-      </w:r>
-      <w:r>
-        <w:t>strengths is that it doesn’t need the actual rules of the environment</w:t>
-      </w:r>
-      <w:r>
-        <w:t xml:space="preserve">, </w:t>
-      </w:r>
-      <w:r>
-        <w:t>it figures things out just by interacting with it. That’s part of why it performs so well across games like Go, chess, and Atari.</w:t>
+        <w:t>. One of its most distinct strengths is that it doesn’t need the actual rules of the environment, it figures things out just by interacting with it. That’s part of why it performs so well across games like Go, chess, and Atari.</w:t>
       </w:r>
     </w:p>
     <w:p>
@@ -4532,69 +4602,185 @@
     </w:p>
     <w:p>
       <w:r>
-        <w:t>TD-VAE takes a different direction. Instead of planning in the traditional sense, it builds a belief about how the world might change over time. It doesn’t simulate every step</w:t>
-      </w:r>
-      <w:r>
-        <w:t xml:space="preserve">; </w:t>
-      </w:r>
-      <w:r>
-        <w:t xml:space="preserve">instead, it learns to predict across time gaps, capturing information about the future in a compact latent space. The model focuses on learning structure in sequences, </w:t>
-      </w:r>
-      <w:r>
-        <w:t xml:space="preserve">both </w:t>
-      </w:r>
-      <w:r>
-        <w:t xml:space="preserve">to predict observations, </w:t>
-      </w:r>
-      <w:r>
-        <w:t>and</w:t>
-      </w:r>
-      <w:r>
-        <w:t xml:space="preserve"> to reason about possible outcomes. This makes it better suited to environments with partial observability or where exact transitions aren’t necessary for planning.</w:t>
-      </w:r>
-    </w:p>
-    <w:p>
-      <w:r>
-        <w:t xml:space="preserve">Some trends start to emerge. There’s a clear shift toward models that avoid </w:t>
-      </w:r>
-      <w:r>
-        <w:t>modelling</w:t>
-      </w:r>
-      <w:r>
-        <w:t xml:space="preserve"> everything in full detail. Instead, they focus on what's useful</w:t>
-      </w:r>
-      <w:r>
-        <w:t xml:space="preserve">-such as </w:t>
-      </w:r>
-      <w:r>
-        <w:t>value estimates, belief states, or compressed future summaries. Another common idea is temporal abstraction. All three models find ways to move beyond step-by-step predictions and start making higher-level inferences.</w:t>
+        <w:t>TD-VAE takes a different direction. Instead of planning in the traditional sense, it builds a belief about how the world might change over time. It doesn’t simulate every step; instead, it learns to predict across time gaps, capturing information about the future in a compact latent space. The model focuses on learning structure in sequences, both to predict observations, and to reason about possible outcomes. This makes it better suited to environments with partial observability or where exact transitions aren’t necessary for planning.</w:t>
+      </w:r>
+    </w:p>
+    <w:p>
+      <w:r>
+        <w:t>Some trends start to emerge. There’s a clear shift toward models that avoid modelling everything in full detail. Instead, they focus on what's useful-such as value estimates, belief states, or compressed future summaries. Another common idea is temporal abstraction. All three models find ways to move beyond step-by-step predictions and start making higher-level inferences.</w:t>
       </w:r>
     </w:p>
     <w:p>
       <w:r>
         <w:lastRenderedPageBreak/>
-        <w:t>As for open questions, generalisation remains a challenge</w:t>
-      </w:r>
-      <w:r>
-        <w:t>-</w:t>
-      </w:r>
-      <w:r>
-        <w:t>these models still struggle in more chaotic or less structured settings. Also, handling uncertainty more consistently is an area where TD-VAE is ahead, while the other two are still evolving. Finally, integrating the benefits of each</w:t>
-      </w:r>
-      <w:r>
-        <w:t>-</w:t>
-      </w:r>
-      <w:r>
-        <w:t>like combining MuZero’s planning with TD-VAE’s time-jumping belief states</w:t>
-      </w:r>
-      <w:r>
-        <w:t>-</w:t>
-      </w:r>
-      <w:r>
-        <w:t>could lead to even stronger models in the future.</w:t>
-      </w:r>
-    </w:p>
-    <w:p/>
+        <w:t>As for open questions, generalisation remains a challenge-these models still struggle in more chaotic or less structured settings. Also, handling uncertainty more consistently is an area where TD-VAE is ahead, while the other two are still evolving. Finally, integrating the benefits of each-like combining MuZero’s planning with TD-VAE’s time-jumping belief states-could lead to even stronger models in the future.</w:t>
+      </w:r>
+    </w:p>
+    <w:p>
+      <w:pPr>
+        <w:pStyle w:val="Heading1"/>
+      </w:pPr>
+      <w:r>
+        <w:t>References</w:t>
+      </w:r>
+    </w:p>
+    <w:p>
+      <w:r>
+        <w:t xml:space="preserve">Wang, S., Liu, S., Ye, W., You, J., &amp; Gao, Y. (2024). </w:t>
+      </w:r>
+      <w:proofErr w:type="spellStart"/>
+      <w:r>
+        <w:rPr>
+          <w:i/>
+          <w:iCs/>
+        </w:rPr>
+        <w:t>EfficientZero</w:t>
+      </w:r>
+      <w:proofErr w:type="spellEnd"/>
+      <w:r>
+        <w:rPr>
+          <w:i/>
+          <w:iCs/>
+        </w:rPr>
+        <w:t xml:space="preserve"> V2: Mastering discrete and continuous control with limited data</w:t>
+      </w:r>
+      <w:r>
+        <w:t>.</w:t>
+      </w:r>
+    </w:p>
+    <w:p>
+      <w:pPr>
+        <w:rPr>
+          <w:color w:val="FF0000"/>
+        </w:rPr>
+      </w:pPr>
+      <w:proofErr w:type="spellStart"/>
+      <w:r>
+        <w:t>Schrittwieser</w:t>
+      </w:r>
+      <w:proofErr w:type="spellEnd"/>
+      <w:r>
+        <w:t xml:space="preserve">, J., </w:t>
+      </w:r>
+      <w:proofErr w:type="spellStart"/>
+      <w:r>
+        <w:t>Antonoglou</w:t>
+      </w:r>
+      <w:proofErr w:type="spellEnd"/>
+      <w:r>
+        <w:t xml:space="preserve">, I., Hubert, T., Simonyan, K., Sifre, L., Schmitt, S., Guez, A., Lockhart, E., Hassabis, D., Graepel, T., Lillicrap, T., &amp; Silver, D. (2020). </w:t>
+      </w:r>
+      <w:r>
+        <w:rPr>
+          <w:b/>
+          <w:bCs/>
+        </w:rPr>
+        <w:t>Mastering Atari, Go, chess and shogi by planning with a learned model</w:t>
+      </w:r>
+      <w:r>
+        <w:t xml:space="preserve">. </w:t>
+      </w:r>
+      <w:r>
+        <w:rPr>
+          <w:i/>
+          <w:iCs/>
+        </w:rPr>
+        <w:t>Nature</w:t>
+      </w:r>
+      <w:r>
+        <w:t xml:space="preserve">, 588(7839), 604–609. </w:t>
+      </w:r>
+      <w:hyperlink r:id="rId8" w:history="1">
+        <w:r>
+          <w:rPr>
+            <w:rStyle w:val="Hyperlink"/>
+          </w:rPr>
+          <w:t>https://doi.org/10.1038/s41586-020-03051-4</w:t>
+        </w:r>
+      </w:hyperlink>
+      <w:r>
+        <w:t xml:space="preserve"> &lt;- </w:t>
+      </w:r>
+      <w:proofErr w:type="spellStart"/>
+      <w:r>
+        <w:rPr>
+          <w:color w:val="FF0000"/>
+        </w:rPr>
+        <w:t>MuZero</w:t>
+      </w:r>
+      <w:proofErr w:type="spellEnd"/>
+    </w:p>
+    <w:p>
+      <w:r>
+        <w:t xml:space="preserve">Gregor, K., </w:t>
+      </w:r>
+      <w:proofErr w:type="spellStart"/>
+      <w:r>
+        <w:t>Papamakarios</w:t>
+      </w:r>
+      <w:proofErr w:type="spellEnd"/>
+      <w:r>
+        <w:t xml:space="preserve">, G., Besse, F., Buesing, L., &amp; Weber, T. (2019). </w:t>
+      </w:r>
+      <w:r>
+        <w:rPr>
+          <w:i/>
+          <w:iCs/>
+        </w:rPr>
+        <w:t>Temporal difference variational auto-encoder</w:t>
+      </w:r>
+      <w:r>
+        <w:t xml:space="preserve">. In </w:t>
+      </w:r>
+      <w:r>
+        <w:rPr>
+          <w:i/>
+          <w:iCs/>
+        </w:rPr>
+        <w:t>Proceedings of the 7th International Conference on Learning Representations (ICLR)</w:t>
+      </w:r>
+      <w:r>
+        <w:t xml:space="preserve">. </w:t>
+      </w:r>
+      <w:hyperlink r:id="rId9" w:tgtFrame="_new" w:history="1">
+        <w:r>
+          <w:rPr>
+            <w:rStyle w:val="Hyperlink"/>
+          </w:rPr>
+          <w:t>https://arxiv.org/abs/1806.03107</w:t>
+        </w:r>
+      </w:hyperlink>
+      <w:r>
+        <w:t xml:space="preserve"> &lt;-</w:t>
+      </w:r>
+      <w:r>
+        <w:rPr>
+          <w:color w:val="FF0000"/>
+        </w:rPr>
+        <w:t>TD-VAE</w:t>
+      </w:r>
+    </w:p>
+    <w:p>
+      <w:r>
+        <w:t xml:space="preserve">* These </w:t>
+      </w:r>
+      <w:proofErr w:type="spellStart"/>
+      <w:r>
+        <w:t>paper’s</w:t>
+      </w:r>
+      <w:proofErr w:type="spellEnd"/>
+      <w:r>
+        <w:t xml:space="preserve"> can also be found in the </w:t>
+      </w:r>
+      <w:hyperlink r:id="rId10" w:history="1">
+        <w:r>
+          <w:rPr>
+            <w:rStyle w:val="Hyperlink"/>
+          </w:rPr>
+          <w:t>github repo</w:t>
+        </w:r>
+      </w:hyperlink>
+    </w:p>
     <w:p/>
     <w:p/>
     <w:p/>
@@ -4616,10 +4802,10 @@
 <file path=word/numbering.xml><?xml version="1.0" encoding="utf-8"?>
 <w:numbering xmlns:wpc="http://schemas.microsoft.com/office/word/2010/wordprocessingCanvas" xmlns:cx="http://schemas.microsoft.com/office/drawing/2014/chartex" xmlns:cx1="http://schemas.microsoft.com/office/drawing/2015/9/8/chartex" xmlns:cx2="http://schemas.microsoft.com/office/drawing/2015/10/21/chartex" xmlns:cx3="http://schemas.microsoft.com/office/drawing/2016/5/9/chartex" xmlns:cx4="http://schemas.microsoft.com/office/drawing/2016/5/10/chartex" xmlns:cx5="http://schemas.microsoft.com/office/drawing/2016/5/11/chartex" xmlns:cx6="http://schemas.microsoft.com/office/drawing/2016/5/12/chartex" xmlns:cx7="http://schemas.microsoft.com/office/drawing/2016/5/13/chartex" xmlns:cx8="http://schemas.microsoft.com/office/drawing/2016/5/14/chartex" xmlns:mc="http://schemas.openxmlformats.org/markup-compatibility/2006" xmlns:aink="http://schemas.microsoft.com/office/drawing/2016/ink" xmlns:am3d="http://schemas.microsoft.com/office/drawing/2017/model3d" xmlns:o="urn:schemas-microsoft-com:office:office" xmlns:oel="http://schemas.microsoft.com/office/2019/extlst" xmlns:r="http://schemas.openxmlformats.org/officeDocument/2006/relationships" xmlns:m="http://schemas.openxmlformats.org/officeDocument/2006/math" xmlns:v="urn:schemas-microsoft-com:vml" xmlns:wp14="http://schemas.microsoft.com/office/word/2010/wordprocessingDrawing" xmlns:wp="http://schemas.openxmlformats.org/drawingml/2006/wordprocessingDrawing" xmlns:w10="urn:schemas-microsoft-com:office:word" xmlns:w="http://schemas.openxmlformats.org/wordprocessingml/2006/main" xmlns:w14="http://schemas.microsoft.com/office/word/2010/wordml" xmlns:w15="http://schemas.microsoft.com/office/word/2012/wordml" xmlns:w16cex="http://schemas.microsoft.com/office/word/2018/wordml/cex" xmlns:w16cid="http://schemas.microsoft.com/office/word/2016/wordml/cid" xmlns:w16="http://schemas.microsoft.com/office/word/2018/wordml" xmlns:w16du="http://schemas.microsoft.com/office/word/2023/wordml/word16du" xmlns:w16sdtdh="http://schemas.microsoft.com/office/word/2020/wordml/sdtdatahash" xmlns:w16sdtfl="http://schemas.microsoft.com/office/word/2024/wordml/sdtformatlock" xmlns:w16se="http://schemas.microsoft.com/office/word/2015/wordml/symex" xmlns:wpg="http://schemas.microsoft.com/office/word/2010/wordprocessingGroup" xmlns:wpi="http://schemas.microsoft.com/office/word/2010/wordprocessingInk" xmlns:wne="http://schemas.microsoft.com/office/word/2006/wordml" xmlns:wps="http://schemas.microsoft.com/office/word/2010/wordprocessingShape" mc:Ignorable="w14 w15 w16se w16cid w16 w16cex w16sdtdh w16sdtfl w16du wp14">
   <w:abstractNum w:abstractNumId="0" w15:restartNumberingAfterBreak="0">
-    <w:nsid w:val="753D662B"/>
+    <w:nsid w:val="2DFE2F39"/>
     <w:multiLevelType w:val="hybridMultilevel"/>
-    <w:tmpl w:val="19E4B052"/>
-    <w:lvl w:ilvl="0" w:tplc="514EB076">
+    <w:tmpl w:val="A7E2F604"/>
+    <w:lvl w:ilvl="0" w:tplc="E11EEEFA">
       <w:numFmt w:val="bullet"/>
       <w:lvlText w:val=""/>
       <w:lvlJc w:val="left"/>
@@ -4727,8 +4913,238 @@
       </w:rPr>
     </w:lvl>
   </w:abstractNum>
+  <w:abstractNum w:abstractNumId="1" w15:restartNumberingAfterBreak="0">
+    <w:nsid w:val="4D306D20"/>
+    <w:multiLevelType w:val="hybridMultilevel"/>
+    <w:tmpl w:val="A0927988"/>
+    <w:lvl w:ilvl="0" w:tplc="6A3E2A36">
+      <w:numFmt w:val="bullet"/>
+      <w:lvlText w:val=""/>
+      <w:lvlJc w:val="left"/>
+      <w:pPr>
+        <w:ind w:left="720" w:hanging="360"/>
+      </w:pPr>
+      <w:rPr>
+        <w:rFonts w:ascii="Symbol" w:eastAsiaTheme="minorHAnsi" w:hAnsi="Symbol" w:cstheme="minorBidi" w:hint="default"/>
+      </w:rPr>
+    </w:lvl>
+    <w:lvl w:ilvl="1" w:tplc="08090003" w:tentative="1">
+      <w:start w:val="1"/>
+      <w:numFmt w:val="bullet"/>
+      <w:lvlText w:val="o"/>
+      <w:lvlJc w:val="left"/>
+      <w:pPr>
+        <w:ind w:left="1440" w:hanging="360"/>
+      </w:pPr>
+      <w:rPr>
+        <w:rFonts w:ascii="Courier New" w:hAnsi="Courier New" w:cs="Courier New" w:hint="default"/>
+      </w:rPr>
+    </w:lvl>
+    <w:lvl w:ilvl="2" w:tplc="08090005" w:tentative="1">
+      <w:start w:val="1"/>
+      <w:numFmt w:val="bullet"/>
+      <w:lvlText w:val=""/>
+      <w:lvlJc w:val="left"/>
+      <w:pPr>
+        <w:ind w:left="2160" w:hanging="360"/>
+      </w:pPr>
+      <w:rPr>
+        <w:rFonts w:ascii="Wingdings" w:hAnsi="Wingdings" w:hint="default"/>
+      </w:rPr>
+    </w:lvl>
+    <w:lvl w:ilvl="3" w:tplc="08090001" w:tentative="1">
+      <w:start w:val="1"/>
+      <w:numFmt w:val="bullet"/>
+      <w:lvlText w:val=""/>
+      <w:lvlJc w:val="left"/>
+      <w:pPr>
+        <w:ind w:left="2880" w:hanging="360"/>
+      </w:pPr>
+      <w:rPr>
+        <w:rFonts w:ascii="Symbol" w:hAnsi="Symbol" w:hint="default"/>
+      </w:rPr>
+    </w:lvl>
+    <w:lvl w:ilvl="4" w:tplc="08090003" w:tentative="1">
+      <w:start w:val="1"/>
+      <w:numFmt w:val="bullet"/>
+      <w:lvlText w:val="o"/>
+      <w:lvlJc w:val="left"/>
+      <w:pPr>
+        <w:ind w:left="3600" w:hanging="360"/>
+      </w:pPr>
+      <w:rPr>
+        <w:rFonts w:ascii="Courier New" w:hAnsi="Courier New" w:cs="Courier New" w:hint="default"/>
+      </w:rPr>
+    </w:lvl>
+    <w:lvl w:ilvl="5" w:tplc="08090005" w:tentative="1">
+      <w:start w:val="1"/>
+      <w:numFmt w:val="bullet"/>
+      <w:lvlText w:val=""/>
+      <w:lvlJc w:val="left"/>
+      <w:pPr>
+        <w:ind w:left="4320" w:hanging="360"/>
+      </w:pPr>
+      <w:rPr>
+        <w:rFonts w:ascii="Wingdings" w:hAnsi="Wingdings" w:hint="default"/>
+      </w:rPr>
+    </w:lvl>
+    <w:lvl w:ilvl="6" w:tplc="08090001" w:tentative="1">
+      <w:start w:val="1"/>
+      <w:numFmt w:val="bullet"/>
+      <w:lvlText w:val=""/>
+      <w:lvlJc w:val="left"/>
+      <w:pPr>
+        <w:ind w:left="5040" w:hanging="360"/>
+      </w:pPr>
+      <w:rPr>
+        <w:rFonts w:ascii="Symbol" w:hAnsi="Symbol" w:hint="default"/>
+      </w:rPr>
+    </w:lvl>
+    <w:lvl w:ilvl="7" w:tplc="08090003" w:tentative="1">
+      <w:start w:val="1"/>
+      <w:numFmt w:val="bullet"/>
+      <w:lvlText w:val="o"/>
+      <w:lvlJc w:val="left"/>
+      <w:pPr>
+        <w:ind w:left="5760" w:hanging="360"/>
+      </w:pPr>
+      <w:rPr>
+        <w:rFonts w:ascii="Courier New" w:hAnsi="Courier New" w:cs="Courier New" w:hint="default"/>
+      </w:rPr>
+    </w:lvl>
+    <w:lvl w:ilvl="8" w:tplc="08090005" w:tentative="1">
+      <w:start w:val="1"/>
+      <w:numFmt w:val="bullet"/>
+      <w:lvlText w:val=""/>
+      <w:lvlJc w:val="left"/>
+      <w:pPr>
+        <w:ind w:left="6480" w:hanging="360"/>
+      </w:pPr>
+      <w:rPr>
+        <w:rFonts w:ascii="Wingdings" w:hAnsi="Wingdings" w:hint="default"/>
+      </w:rPr>
+    </w:lvl>
+  </w:abstractNum>
+  <w:abstractNum w:abstractNumId="2" w15:restartNumberingAfterBreak="0">
+    <w:nsid w:val="753D662B"/>
+    <w:multiLevelType w:val="hybridMultilevel"/>
+    <w:tmpl w:val="19E4B052"/>
+    <w:lvl w:ilvl="0" w:tplc="514EB076">
+      <w:numFmt w:val="bullet"/>
+      <w:lvlText w:val=""/>
+      <w:lvlJc w:val="left"/>
+      <w:pPr>
+        <w:ind w:left="720" w:hanging="360"/>
+      </w:pPr>
+      <w:rPr>
+        <w:rFonts w:ascii="Symbol" w:eastAsiaTheme="minorHAnsi" w:hAnsi="Symbol" w:cstheme="minorBidi" w:hint="default"/>
+      </w:rPr>
+    </w:lvl>
+    <w:lvl w:ilvl="1" w:tplc="08090003" w:tentative="1">
+      <w:start w:val="1"/>
+      <w:numFmt w:val="bullet"/>
+      <w:lvlText w:val="o"/>
+      <w:lvlJc w:val="left"/>
+      <w:pPr>
+        <w:ind w:left="1440" w:hanging="360"/>
+      </w:pPr>
+      <w:rPr>
+        <w:rFonts w:ascii="Courier New" w:hAnsi="Courier New" w:cs="Courier New" w:hint="default"/>
+      </w:rPr>
+    </w:lvl>
+    <w:lvl w:ilvl="2" w:tplc="08090005" w:tentative="1">
+      <w:start w:val="1"/>
+      <w:numFmt w:val="bullet"/>
+      <w:lvlText w:val=""/>
+      <w:lvlJc w:val="left"/>
+      <w:pPr>
+        <w:ind w:left="2160" w:hanging="360"/>
+      </w:pPr>
+      <w:rPr>
+        <w:rFonts w:ascii="Wingdings" w:hAnsi="Wingdings" w:hint="default"/>
+      </w:rPr>
+    </w:lvl>
+    <w:lvl w:ilvl="3" w:tplc="08090001" w:tentative="1">
+      <w:start w:val="1"/>
+      <w:numFmt w:val="bullet"/>
+      <w:lvlText w:val=""/>
+      <w:lvlJc w:val="left"/>
+      <w:pPr>
+        <w:ind w:left="2880" w:hanging="360"/>
+      </w:pPr>
+      <w:rPr>
+        <w:rFonts w:ascii="Symbol" w:hAnsi="Symbol" w:hint="default"/>
+      </w:rPr>
+    </w:lvl>
+    <w:lvl w:ilvl="4" w:tplc="08090003" w:tentative="1">
+      <w:start w:val="1"/>
+      <w:numFmt w:val="bullet"/>
+      <w:lvlText w:val="o"/>
+      <w:lvlJc w:val="left"/>
+      <w:pPr>
+        <w:ind w:left="3600" w:hanging="360"/>
+      </w:pPr>
+      <w:rPr>
+        <w:rFonts w:ascii="Courier New" w:hAnsi="Courier New" w:cs="Courier New" w:hint="default"/>
+      </w:rPr>
+    </w:lvl>
+    <w:lvl w:ilvl="5" w:tplc="08090005" w:tentative="1">
+      <w:start w:val="1"/>
+      <w:numFmt w:val="bullet"/>
+      <w:lvlText w:val=""/>
+      <w:lvlJc w:val="left"/>
+      <w:pPr>
+        <w:ind w:left="4320" w:hanging="360"/>
+      </w:pPr>
+      <w:rPr>
+        <w:rFonts w:ascii="Wingdings" w:hAnsi="Wingdings" w:hint="default"/>
+      </w:rPr>
+    </w:lvl>
+    <w:lvl w:ilvl="6" w:tplc="08090001" w:tentative="1">
+      <w:start w:val="1"/>
+      <w:numFmt w:val="bullet"/>
+      <w:lvlText w:val=""/>
+      <w:lvlJc w:val="left"/>
+      <w:pPr>
+        <w:ind w:left="5040" w:hanging="360"/>
+      </w:pPr>
+      <w:rPr>
+        <w:rFonts w:ascii="Symbol" w:hAnsi="Symbol" w:hint="default"/>
+      </w:rPr>
+    </w:lvl>
+    <w:lvl w:ilvl="7" w:tplc="08090003" w:tentative="1">
+      <w:start w:val="1"/>
+      <w:numFmt w:val="bullet"/>
+      <w:lvlText w:val="o"/>
+      <w:lvlJc w:val="left"/>
+      <w:pPr>
+        <w:ind w:left="5760" w:hanging="360"/>
+      </w:pPr>
+      <w:rPr>
+        <w:rFonts w:ascii="Courier New" w:hAnsi="Courier New" w:cs="Courier New" w:hint="default"/>
+      </w:rPr>
+    </w:lvl>
+    <w:lvl w:ilvl="8" w:tplc="08090005" w:tentative="1">
+      <w:start w:val="1"/>
+      <w:numFmt w:val="bullet"/>
+      <w:lvlText w:val=""/>
+      <w:lvlJc w:val="left"/>
+      <w:pPr>
+        <w:ind w:left="6480" w:hanging="360"/>
+      </w:pPr>
+      <w:rPr>
+        <w:rFonts w:ascii="Wingdings" w:hAnsi="Wingdings" w:hint="default"/>
+      </w:rPr>
+    </w:lvl>
+  </w:abstractNum>
   <w:num w:numId="1" w16cid:durableId="347296313">
+    <w:abstractNumId w:val="2"/>
+  </w:num>
+  <w:num w:numId="2" w16cid:durableId="1624113948">
     <w:abstractNumId w:val="0"/>
+  </w:num>
+  <w:num w:numId="3" w16cid:durableId="771316883">
+    <w:abstractNumId w:val="1"/>
   </w:num>
 </w:numbering>
 </file>
@@ -5726,6 +6142,18 @@
       <w:shd w:val="clear" w:color="auto" w:fill="E1DFDD"/>
     </w:rPr>
   </w:style>
+  <w:style w:type="character" w:styleId="FollowedHyperlink">
+    <w:name w:val="FollowedHyperlink"/>
+    <w:basedOn w:val="DefaultParagraphFont"/>
+    <w:uiPriority w:val="99"/>
+    <w:semiHidden/>
+    <w:unhideWhenUsed/>
+    <w:rsid w:val="00B940AD"/>
+    <w:rPr>
+      <w:color w:val="96607D" w:themeColor="followedHyperlink"/>
+      <w:u w:val="single"/>
+    </w:rPr>
+  </w:style>
 </w:styles>
 </file>
 

</xml_diff>